<commit_message>
afegir punts i dispersio
</commit_message>
<xml_diff>
--- a/Memòria/Memòria practica 1.docx
+++ b/Memòria/Memòria practica 1.docx
@@ -1443,19 +1443,14 @@
     </w:p>
     <w:p>
       <w:r>
-        <w:t>Atributs 6-10:</w:t>
-      </w:r>
-    </w:p>
-    <w:p>
-      <w:r>
         <w:rPr>
           <w:noProof/>
         </w:rPr>
         <w:drawing>
-          <wp:inline distT="0" distB="0" distL="0" distR="0" wp14:anchorId="6C1E09FE" wp14:editId="57725147">
-            <wp:extent cx="5391150" cy="714375"/>
-            <wp:effectExtent l="0" t="0" r="0" b="9525"/>
-            <wp:docPr id="23" name="Imagen 23" descr="Gráfico, Histograma&#10;&#10;Descripción generada automáticamente"/>
+          <wp:inline distT="0" distB="0" distL="0" distR="0" wp14:anchorId="044D8E90" wp14:editId="4CFE6352">
+            <wp:extent cx="5391150" cy="716280"/>
+            <wp:effectExtent l="0" t="0" r="0" b="7620"/>
+            <wp:docPr id="27" name="Imagen 27"/>
             <wp:cNvGraphicFramePr>
               <a:graphicFrameLocks xmlns:a="http://schemas.openxmlformats.org/drawingml/2006/main" noChangeAspect="1"/>
             </wp:cNvGraphicFramePr>
@@ -1463,7 +1458,7 @@
               <a:graphicData uri="http://schemas.openxmlformats.org/drawingml/2006/picture">
                 <pic:pic xmlns:pic="http://schemas.openxmlformats.org/drawingml/2006/picture">
                   <pic:nvPicPr>
-                    <pic:cNvPr id="23" name="Imagen 23" descr="Gráfico, Histograma&#10;&#10;Descripción generada automáticamente"/>
+                    <pic:cNvPr id="0" name="Picture 1"/>
                     <pic:cNvPicPr>
                       <a:picLocks noChangeAspect="1" noChangeArrowheads="1"/>
                     </pic:cNvPicPr>
@@ -1484,7 +1479,7 @@
                   <pic:spPr bwMode="auto">
                     <a:xfrm>
                       <a:off x="0" y="0"/>
-                      <a:ext cx="5391150" cy="714375"/>
+                      <a:ext cx="5391150" cy="716280"/>
                     </a:xfrm>
                     <a:prstGeom prst="rect">
                       <a:avLst/>
@@ -1503,7 +1498,7 @@
     </w:p>
     <w:p>
       <w:r>
-        <w:t>Atributs 11-15:</w:t>
+        <w:t>Atributs 6-10:</w:t>
       </w:r>
     </w:p>
     <w:p>
@@ -1512,10 +1507,10 @@
           <w:noProof/>
         </w:rPr>
         <w:drawing>
-          <wp:inline distT="0" distB="0" distL="0" distR="0" wp14:anchorId="57A5024F" wp14:editId="705671A7">
+          <wp:inline distT="0" distB="0" distL="0" distR="0" wp14:anchorId="6C1E09FE" wp14:editId="57725147">
             <wp:extent cx="5391150" cy="714375"/>
             <wp:effectExtent l="0" t="0" r="0" b="9525"/>
-            <wp:docPr id="24" name="Imagen 24" descr="Gráfico, Histograma&#10;&#10;Descripción generada automáticamente"/>
+            <wp:docPr id="23" name="Imagen 23" descr="Gráfico, Histograma&#10;&#10;Descripción generada automáticamente"/>
             <wp:cNvGraphicFramePr>
               <a:graphicFrameLocks xmlns:a="http://schemas.openxmlformats.org/drawingml/2006/main" noChangeAspect="1"/>
             </wp:cNvGraphicFramePr>
@@ -1523,7 +1518,7 @@
               <a:graphicData uri="http://schemas.openxmlformats.org/drawingml/2006/picture">
                 <pic:pic xmlns:pic="http://schemas.openxmlformats.org/drawingml/2006/picture">
                   <pic:nvPicPr>
-                    <pic:cNvPr id="24" name="Imagen 24" descr="Gráfico, Histograma&#10;&#10;Descripción generada automáticamente"/>
+                    <pic:cNvPr id="23" name="Imagen 23" descr="Gráfico, Histograma&#10;&#10;Descripción generada automáticamente"/>
                     <pic:cNvPicPr>
                       <a:picLocks noChangeAspect="1" noChangeArrowheads="1"/>
                     </pic:cNvPicPr>
@@ -1563,19 +1558,14 @@
     </w:p>
     <w:p>
       <w:r>
-        <w:t>Atributs 16-20:</w:t>
-      </w:r>
-    </w:p>
-    <w:p>
-      <w:r>
         <w:rPr>
           <w:noProof/>
         </w:rPr>
         <w:drawing>
-          <wp:inline distT="0" distB="0" distL="0" distR="0" wp14:anchorId="3F531585" wp14:editId="716D60E9">
-            <wp:extent cx="5391150" cy="714375"/>
-            <wp:effectExtent l="0" t="0" r="0" b="9525"/>
-            <wp:docPr id="25" name="Imagen 25" descr="Gráfico, Histograma&#10;&#10;Descripción generada automáticamente"/>
+          <wp:inline distT="0" distB="0" distL="0" distR="0" wp14:anchorId="3AF2C9C4" wp14:editId="5B33E1E9">
+            <wp:extent cx="5391150" cy="716280"/>
+            <wp:effectExtent l="0" t="0" r="0" b="7620"/>
+            <wp:docPr id="28" name="Imagen 28"/>
             <wp:cNvGraphicFramePr>
               <a:graphicFrameLocks xmlns:a="http://schemas.openxmlformats.org/drawingml/2006/main" noChangeAspect="1"/>
             </wp:cNvGraphicFramePr>
@@ -1583,7 +1573,7 @@
               <a:graphicData uri="http://schemas.openxmlformats.org/drawingml/2006/picture">
                 <pic:pic xmlns:pic="http://schemas.openxmlformats.org/drawingml/2006/picture">
                   <pic:nvPicPr>
-                    <pic:cNvPr id="25" name="Imagen 25" descr="Gráfico, Histograma&#10;&#10;Descripción generada automáticamente"/>
+                    <pic:cNvPr id="0" name="Picture 2"/>
                     <pic:cNvPicPr>
                       <a:picLocks noChangeAspect="1" noChangeArrowheads="1"/>
                     </pic:cNvPicPr>
@@ -1604,7 +1594,7 @@
                   <pic:spPr bwMode="auto">
                     <a:xfrm>
                       <a:off x="0" y="0"/>
-                      <a:ext cx="5391150" cy="714375"/>
+                      <a:ext cx="5391150" cy="716280"/>
                     </a:xfrm>
                     <a:prstGeom prst="rect">
                       <a:avLst/>
@@ -1623,7 +1613,7 @@
     </w:p>
     <w:p>
       <w:r>
-        <w:t>Atributs 21-25:</w:t>
+        <w:t>Atributs 11-15:</w:t>
       </w:r>
     </w:p>
     <w:p>
@@ -1632,10 +1622,10 @@
           <w:noProof/>
         </w:rPr>
         <w:drawing>
-          <wp:inline distT="0" distB="0" distL="0" distR="0" wp14:anchorId="0C2BC36F" wp14:editId="05F52550">
+          <wp:inline distT="0" distB="0" distL="0" distR="0" wp14:anchorId="57A5024F" wp14:editId="705671A7">
             <wp:extent cx="5391150" cy="714375"/>
             <wp:effectExtent l="0" t="0" r="0" b="9525"/>
-            <wp:docPr id="6" name="Imagen 6" descr="Gráfico, Histograma&#10;&#10;Descripción generada automáticamente"/>
+            <wp:docPr id="24" name="Imagen 24" descr="Gráfico, Histograma&#10;&#10;Descripción generada automáticamente"/>
             <wp:cNvGraphicFramePr>
               <a:graphicFrameLocks xmlns:a="http://schemas.openxmlformats.org/drawingml/2006/main" noChangeAspect="1"/>
             </wp:cNvGraphicFramePr>
@@ -1643,7 +1633,7 @@
               <a:graphicData uri="http://schemas.openxmlformats.org/drawingml/2006/picture">
                 <pic:pic xmlns:pic="http://schemas.openxmlformats.org/drawingml/2006/picture">
                   <pic:nvPicPr>
-                    <pic:cNvPr id="6" name="Imagen 6" descr="Gráfico, Histograma&#10;&#10;Descripción generada automáticamente"/>
+                    <pic:cNvPr id="24" name="Imagen 24" descr="Gráfico, Histograma&#10;&#10;Descripción generada automáticamente"/>
                     <pic:cNvPicPr>
                       <a:picLocks noChangeAspect="1" noChangeArrowheads="1"/>
                     </pic:cNvPicPr>
@@ -1683,19 +1673,14 @@
     </w:p>
     <w:p>
       <w:r>
-        <w:t>Atributs 26-30:</w:t>
-      </w:r>
-    </w:p>
-    <w:p>
-      <w:r>
         <w:rPr>
           <w:noProof/>
         </w:rPr>
         <w:drawing>
-          <wp:inline distT="0" distB="0" distL="0" distR="0" wp14:anchorId="28A51314" wp14:editId="5FD9B5C3">
-            <wp:extent cx="5391150" cy="714375"/>
-            <wp:effectExtent l="0" t="0" r="0" b="9525"/>
-            <wp:docPr id="7" name="Imagen 7" descr="Gráfico&#10;&#10;Descripción generada automáticamente"/>
+          <wp:inline distT="0" distB="0" distL="0" distR="0" wp14:anchorId="3B68E684" wp14:editId="577F1BDA">
+            <wp:extent cx="5391150" cy="716280"/>
+            <wp:effectExtent l="0" t="0" r="0" b="7620"/>
+            <wp:docPr id="29" name="Imagen 29"/>
             <wp:cNvGraphicFramePr>
               <a:graphicFrameLocks xmlns:a="http://schemas.openxmlformats.org/drawingml/2006/main" noChangeAspect="1"/>
             </wp:cNvGraphicFramePr>
@@ -1703,7 +1688,7 @@
               <a:graphicData uri="http://schemas.openxmlformats.org/drawingml/2006/picture">
                 <pic:pic xmlns:pic="http://schemas.openxmlformats.org/drawingml/2006/picture">
                   <pic:nvPicPr>
-                    <pic:cNvPr id="7" name="Imagen 7" descr="Gráfico&#10;&#10;Descripción generada automáticamente"/>
+                    <pic:cNvPr id="0" name="Picture 3"/>
                     <pic:cNvPicPr>
                       <a:picLocks noChangeAspect="1" noChangeArrowheads="1"/>
                     </pic:cNvPicPr>
@@ -1724,7 +1709,7 @@
                   <pic:spPr bwMode="auto">
                     <a:xfrm>
                       <a:off x="0" y="0"/>
-                      <a:ext cx="5391150" cy="714375"/>
+                      <a:ext cx="5391150" cy="716280"/>
                     </a:xfrm>
                     <a:prstGeom prst="rect">
                       <a:avLst/>
@@ -1743,7 +1728,7 @@
     </w:p>
     <w:p>
       <w:r>
-        <w:t>Atributs 31-35:</w:t>
+        <w:t>Atributs 16-20:</w:t>
       </w:r>
     </w:p>
     <w:p>
@@ -1752,10 +1737,10 @@
           <w:noProof/>
         </w:rPr>
         <w:drawing>
-          <wp:inline distT="0" distB="0" distL="0" distR="0" wp14:anchorId="3E1EEF54" wp14:editId="43D03C29">
+          <wp:inline distT="0" distB="0" distL="0" distR="0" wp14:anchorId="3F531585" wp14:editId="716D60E9">
             <wp:extent cx="5391150" cy="714375"/>
             <wp:effectExtent l="0" t="0" r="0" b="9525"/>
-            <wp:docPr id="8" name="Imagen 8" descr="Gráfico&#10;&#10;Descripción generada automáticamente"/>
+            <wp:docPr id="25" name="Imagen 25" descr="Gráfico, Histograma&#10;&#10;Descripción generada automáticamente"/>
             <wp:cNvGraphicFramePr>
               <a:graphicFrameLocks xmlns:a="http://schemas.openxmlformats.org/drawingml/2006/main" noChangeAspect="1"/>
             </wp:cNvGraphicFramePr>
@@ -1763,7 +1748,7 @@
               <a:graphicData uri="http://schemas.openxmlformats.org/drawingml/2006/picture">
                 <pic:pic xmlns:pic="http://schemas.openxmlformats.org/drawingml/2006/picture">
                   <pic:nvPicPr>
-                    <pic:cNvPr id="8" name="Imagen 8" descr="Gráfico&#10;&#10;Descripción generada automáticamente"/>
+                    <pic:cNvPr id="25" name="Imagen 25" descr="Gráfico, Histograma&#10;&#10;Descripción generada automáticamente"/>
                     <pic:cNvPicPr>
                       <a:picLocks noChangeAspect="1" noChangeArrowheads="1"/>
                     </pic:cNvPicPr>
@@ -1803,20 +1788,14 @@
     </w:p>
     <w:p>
       <w:r>
-        <w:t>Atributs 36-40:</w:t>
-      </w:r>
-    </w:p>
-    <w:p>
-      <w:r>
         <w:rPr>
           <w:noProof/>
         </w:rPr>
-        <w:lastRenderedPageBreak/>
         <w:drawing>
-          <wp:inline distT="0" distB="0" distL="0" distR="0" wp14:anchorId="26A0D826" wp14:editId="0390E8D3">
-            <wp:extent cx="5391150" cy="714375"/>
-            <wp:effectExtent l="0" t="0" r="0" b="9525"/>
-            <wp:docPr id="9" name="Imagen 9" descr="Gráfico, Histograma&#10;&#10;Descripción generada automáticamente"/>
+          <wp:inline distT="0" distB="0" distL="0" distR="0" wp14:anchorId="6FF47206" wp14:editId="0CF3EA48">
+            <wp:extent cx="5391150" cy="716280"/>
+            <wp:effectExtent l="0" t="0" r="0" b="7620"/>
+            <wp:docPr id="30" name="Imagen 30"/>
             <wp:cNvGraphicFramePr>
               <a:graphicFrameLocks xmlns:a="http://schemas.openxmlformats.org/drawingml/2006/main" noChangeAspect="1"/>
             </wp:cNvGraphicFramePr>
@@ -1824,13 +1803,75 @@
               <a:graphicData uri="http://schemas.openxmlformats.org/drawingml/2006/picture">
                 <pic:pic xmlns:pic="http://schemas.openxmlformats.org/drawingml/2006/picture">
                   <pic:nvPicPr>
-                    <pic:cNvPr id="9" name="Imagen 9" descr="Gráfico, Histograma&#10;&#10;Descripción generada automáticamente"/>
+                    <pic:cNvPr id="0" name="Picture 4"/>
                     <pic:cNvPicPr>
                       <a:picLocks noChangeAspect="1" noChangeArrowheads="1"/>
                     </pic:cNvPicPr>
                   </pic:nvPicPr>
                   <pic:blipFill>
                     <a:blip r:embed="rId15" cstate="print">
+                      <a:extLst>
+                        <a:ext uri="{28A0092B-C50C-407E-A947-70E740481C1C}">
+                          <a14:useLocalDpi xmlns:a14="http://schemas.microsoft.com/office/drawing/2010/main" val="0"/>
+                        </a:ext>
+                      </a:extLst>
+                    </a:blip>
+                    <a:srcRect/>
+                    <a:stretch>
+                      <a:fillRect/>
+                    </a:stretch>
+                  </pic:blipFill>
+                  <pic:spPr bwMode="auto">
+                    <a:xfrm>
+                      <a:off x="0" y="0"/>
+                      <a:ext cx="5391150" cy="716280"/>
+                    </a:xfrm>
+                    <a:prstGeom prst="rect">
+                      <a:avLst/>
+                    </a:prstGeom>
+                    <a:noFill/>
+                    <a:ln>
+                      <a:noFill/>
+                    </a:ln>
+                  </pic:spPr>
+                </pic:pic>
+              </a:graphicData>
+            </a:graphic>
+          </wp:inline>
+        </w:drawing>
+      </w:r>
+    </w:p>
+    <w:p/>
+    <w:p>
+      <w:r>
+        <w:lastRenderedPageBreak/>
+        <w:t>Atributs 21-25:</w:t>
+      </w:r>
+    </w:p>
+    <w:p>
+      <w:r>
+        <w:rPr>
+          <w:noProof/>
+        </w:rPr>
+        <w:drawing>
+          <wp:inline distT="0" distB="0" distL="0" distR="0" wp14:anchorId="0C2BC36F" wp14:editId="05F52550">
+            <wp:extent cx="5391150" cy="714375"/>
+            <wp:effectExtent l="0" t="0" r="0" b="9525"/>
+            <wp:docPr id="6" name="Imagen 6" descr="Gráfico, Histograma&#10;&#10;Descripción generada automáticamente"/>
+            <wp:cNvGraphicFramePr>
+              <a:graphicFrameLocks xmlns:a="http://schemas.openxmlformats.org/drawingml/2006/main" noChangeAspect="1"/>
+            </wp:cNvGraphicFramePr>
+            <a:graphic xmlns:a="http://schemas.openxmlformats.org/drawingml/2006/main">
+              <a:graphicData uri="http://schemas.openxmlformats.org/drawingml/2006/picture">
+                <pic:pic xmlns:pic="http://schemas.openxmlformats.org/drawingml/2006/picture">
+                  <pic:nvPicPr>
+                    <pic:cNvPr id="6" name="Imagen 6" descr="Gráfico, Histograma&#10;&#10;Descripción generada automáticamente"/>
+                    <pic:cNvPicPr>
+                      <a:picLocks noChangeAspect="1" noChangeArrowheads="1"/>
+                    </pic:cNvPicPr>
+                  </pic:nvPicPr>
+                  <pic:blipFill>
+                    <a:blip r:embed="rId16" cstate="print">
                       <a:extLst>
                         <a:ext uri="{28A0092B-C50C-407E-A947-70E740481C1C}">
                           <a14:useLocalDpi xmlns:a14="http://schemas.microsoft.com/office/drawing/2010/main" val="0"/>
@@ -1863,10 +1904,418 @@
       </w:r>
     </w:p>
     <w:p>
+      <w:r>
+        <w:rPr>
+          <w:noProof/>
+        </w:rPr>
+        <w:drawing>
+          <wp:inline distT="0" distB="0" distL="0" distR="0" wp14:anchorId="467E75C5" wp14:editId="6342BAB8">
+            <wp:extent cx="5391150" cy="716280"/>
+            <wp:effectExtent l="0" t="0" r="0" b="7620"/>
+            <wp:docPr id="31" name="Imagen 31"/>
+            <wp:cNvGraphicFramePr>
+              <a:graphicFrameLocks xmlns:a="http://schemas.openxmlformats.org/drawingml/2006/main" noChangeAspect="1"/>
+            </wp:cNvGraphicFramePr>
+            <a:graphic xmlns:a="http://schemas.openxmlformats.org/drawingml/2006/main">
+              <a:graphicData uri="http://schemas.openxmlformats.org/drawingml/2006/picture">
+                <pic:pic xmlns:pic="http://schemas.openxmlformats.org/drawingml/2006/picture">
+                  <pic:nvPicPr>
+                    <pic:cNvPr id="0" name="Picture 5"/>
+                    <pic:cNvPicPr>
+                      <a:picLocks noChangeAspect="1" noChangeArrowheads="1"/>
+                    </pic:cNvPicPr>
+                  </pic:nvPicPr>
+                  <pic:blipFill>
+                    <a:blip r:embed="rId17" cstate="print">
+                      <a:extLst>
+                        <a:ext uri="{28A0092B-C50C-407E-A947-70E740481C1C}">
+                          <a14:useLocalDpi xmlns:a14="http://schemas.microsoft.com/office/drawing/2010/main" val="0"/>
+                        </a:ext>
+                      </a:extLst>
+                    </a:blip>
+                    <a:srcRect/>
+                    <a:stretch>
+                      <a:fillRect/>
+                    </a:stretch>
+                  </pic:blipFill>
+                  <pic:spPr bwMode="auto">
+                    <a:xfrm>
+                      <a:off x="0" y="0"/>
+                      <a:ext cx="5391150" cy="716280"/>
+                    </a:xfrm>
+                    <a:prstGeom prst="rect">
+                      <a:avLst/>
+                    </a:prstGeom>
+                    <a:noFill/>
+                    <a:ln>
+                      <a:noFill/>
+                    </a:ln>
+                  </pic:spPr>
+                </pic:pic>
+              </a:graphicData>
+            </a:graphic>
+          </wp:inline>
+        </w:drawing>
+      </w:r>
+    </w:p>
+    <w:p>
+      <w:r>
+        <w:t>Atributs 26-30:</w:t>
+      </w:r>
+    </w:p>
+    <w:p>
+      <w:r>
+        <w:rPr>
+          <w:noProof/>
+        </w:rPr>
+        <w:drawing>
+          <wp:inline distT="0" distB="0" distL="0" distR="0" wp14:anchorId="28A51314" wp14:editId="5FD9B5C3">
+            <wp:extent cx="5391150" cy="714375"/>
+            <wp:effectExtent l="0" t="0" r="0" b="9525"/>
+            <wp:docPr id="7" name="Imagen 7" descr="Gráfico&#10;&#10;Descripción generada automáticamente"/>
+            <wp:cNvGraphicFramePr>
+              <a:graphicFrameLocks xmlns:a="http://schemas.openxmlformats.org/drawingml/2006/main" noChangeAspect="1"/>
+            </wp:cNvGraphicFramePr>
+            <a:graphic xmlns:a="http://schemas.openxmlformats.org/drawingml/2006/main">
+              <a:graphicData uri="http://schemas.openxmlformats.org/drawingml/2006/picture">
+                <pic:pic xmlns:pic="http://schemas.openxmlformats.org/drawingml/2006/picture">
+                  <pic:nvPicPr>
+                    <pic:cNvPr id="7" name="Imagen 7" descr="Gráfico&#10;&#10;Descripción generada automáticamente"/>
+                    <pic:cNvPicPr>
+                      <a:picLocks noChangeAspect="1" noChangeArrowheads="1"/>
+                    </pic:cNvPicPr>
+                  </pic:nvPicPr>
+                  <pic:blipFill>
+                    <a:blip r:embed="rId18" cstate="print">
+                      <a:extLst>
+                        <a:ext uri="{28A0092B-C50C-407E-A947-70E740481C1C}">
+                          <a14:useLocalDpi xmlns:a14="http://schemas.microsoft.com/office/drawing/2010/main" val="0"/>
+                        </a:ext>
+                      </a:extLst>
+                    </a:blip>
+                    <a:srcRect/>
+                    <a:stretch>
+                      <a:fillRect/>
+                    </a:stretch>
+                  </pic:blipFill>
+                  <pic:spPr bwMode="auto">
+                    <a:xfrm>
+                      <a:off x="0" y="0"/>
+                      <a:ext cx="5391150" cy="714375"/>
+                    </a:xfrm>
+                    <a:prstGeom prst="rect">
+                      <a:avLst/>
+                    </a:prstGeom>
+                    <a:noFill/>
+                    <a:ln>
+                      <a:noFill/>
+                    </a:ln>
+                  </pic:spPr>
+                </pic:pic>
+              </a:graphicData>
+            </a:graphic>
+          </wp:inline>
+        </w:drawing>
+      </w:r>
+    </w:p>
+    <w:p>
+      <w:r>
+        <w:rPr>
+          <w:noProof/>
+        </w:rPr>
+        <w:drawing>
+          <wp:inline distT="0" distB="0" distL="0" distR="0" wp14:anchorId="602F9367" wp14:editId="280BF1FA">
+            <wp:extent cx="5391150" cy="716280"/>
+            <wp:effectExtent l="0" t="0" r="0" b="7620"/>
+            <wp:docPr id="32" name="Imagen 32"/>
+            <wp:cNvGraphicFramePr>
+              <a:graphicFrameLocks xmlns:a="http://schemas.openxmlformats.org/drawingml/2006/main" noChangeAspect="1"/>
+            </wp:cNvGraphicFramePr>
+            <a:graphic xmlns:a="http://schemas.openxmlformats.org/drawingml/2006/main">
+              <a:graphicData uri="http://schemas.openxmlformats.org/drawingml/2006/picture">
+                <pic:pic xmlns:pic="http://schemas.openxmlformats.org/drawingml/2006/picture">
+                  <pic:nvPicPr>
+                    <pic:cNvPr id="0" name="Picture 6"/>
+                    <pic:cNvPicPr>
+                      <a:picLocks noChangeAspect="1" noChangeArrowheads="1"/>
+                    </pic:cNvPicPr>
+                  </pic:nvPicPr>
+                  <pic:blipFill>
+                    <a:blip r:embed="rId19" cstate="print">
+                      <a:extLst>
+                        <a:ext uri="{28A0092B-C50C-407E-A947-70E740481C1C}">
+                          <a14:useLocalDpi xmlns:a14="http://schemas.microsoft.com/office/drawing/2010/main" val="0"/>
+                        </a:ext>
+                      </a:extLst>
+                    </a:blip>
+                    <a:srcRect/>
+                    <a:stretch>
+                      <a:fillRect/>
+                    </a:stretch>
+                  </pic:blipFill>
+                  <pic:spPr bwMode="auto">
+                    <a:xfrm>
+                      <a:off x="0" y="0"/>
+                      <a:ext cx="5391150" cy="716280"/>
+                    </a:xfrm>
+                    <a:prstGeom prst="rect">
+                      <a:avLst/>
+                    </a:prstGeom>
+                    <a:noFill/>
+                    <a:ln>
+                      <a:noFill/>
+                    </a:ln>
+                  </pic:spPr>
+                </pic:pic>
+              </a:graphicData>
+            </a:graphic>
+          </wp:inline>
+        </w:drawing>
+      </w:r>
+    </w:p>
+    <w:p>
+      <w:r>
+        <w:t>Atributs 31-35:</w:t>
+      </w:r>
+    </w:p>
+    <w:p>
+      <w:r>
+        <w:rPr>
+          <w:noProof/>
+        </w:rPr>
+        <w:drawing>
+          <wp:inline distT="0" distB="0" distL="0" distR="0" wp14:anchorId="3E1EEF54" wp14:editId="43D03C29">
+            <wp:extent cx="5391150" cy="714375"/>
+            <wp:effectExtent l="0" t="0" r="0" b="9525"/>
+            <wp:docPr id="8" name="Imagen 8" descr="Gráfico&#10;&#10;Descripción generada automáticamente"/>
+            <wp:cNvGraphicFramePr>
+              <a:graphicFrameLocks xmlns:a="http://schemas.openxmlformats.org/drawingml/2006/main" noChangeAspect="1"/>
+            </wp:cNvGraphicFramePr>
+            <a:graphic xmlns:a="http://schemas.openxmlformats.org/drawingml/2006/main">
+              <a:graphicData uri="http://schemas.openxmlformats.org/drawingml/2006/picture">
+                <pic:pic xmlns:pic="http://schemas.openxmlformats.org/drawingml/2006/picture">
+                  <pic:nvPicPr>
+                    <pic:cNvPr id="8" name="Imagen 8" descr="Gráfico&#10;&#10;Descripción generada automáticamente"/>
+                    <pic:cNvPicPr>
+                      <a:picLocks noChangeAspect="1" noChangeArrowheads="1"/>
+                    </pic:cNvPicPr>
+                  </pic:nvPicPr>
+                  <pic:blipFill>
+                    <a:blip r:embed="rId20" cstate="print">
+                      <a:extLst>
+                        <a:ext uri="{28A0092B-C50C-407E-A947-70E740481C1C}">
+                          <a14:useLocalDpi xmlns:a14="http://schemas.microsoft.com/office/drawing/2010/main" val="0"/>
+                        </a:ext>
+                      </a:extLst>
+                    </a:blip>
+                    <a:srcRect/>
+                    <a:stretch>
+                      <a:fillRect/>
+                    </a:stretch>
+                  </pic:blipFill>
+                  <pic:spPr bwMode="auto">
+                    <a:xfrm>
+                      <a:off x="0" y="0"/>
+                      <a:ext cx="5391150" cy="714375"/>
+                    </a:xfrm>
+                    <a:prstGeom prst="rect">
+                      <a:avLst/>
+                    </a:prstGeom>
+                    <a:noFill/>
+                    <a:ln>
+                      <a:noFill/>
+                    </a:ln>
+                  </pic:spPr>
+                </pic:pic>
+              </a:graphicData>
+            </a:graphic>
+          </wp:inline>
+        </w:drawing>
+      </w:r>
+    </w:p>
+    <w:p>
+      <w:r>
+        <w:rPr>
+          <w:noProof/>
+        </w:rPr>
+        <w:drawing>
+          <wp:inline distT="0" distB="0" distL="0" distR="0" wp14:anchorId="4C3878DA" wp14:editId="6D73EBF4">
+            <wp:extent cx="5391150" cy="716280"/>
+            <wp:effectExtent l="0" t="0" r="0" b="7620"/>
+            <wp:docPr id="43" name="Imagen 43"/>
+            <wp:cNvGraphicFramePr>
+              <a:graphicFrameLocks xmlns:a="http://schemas.openxmlformats.org/drawingml/2006/main" noChangeAspect="1"/>
+            </wp:cNvGraphicFramePr>
+            <a:graphic xmlns:a="http://schemas.openxmlformats.org/drawingml/2006/main">
+              <a:graphicData uri="http://schemas.openxmlformats.org/drawingml/2006/picture">
+                <pic:pic xmlns:pic="http://schemas.openxmlformats.org/drawingml/2006/picture">
+                  <pic:nvPicPr>
+                    <pic:cNvPr id="0" name="Picture 7"/>
+                    <pic:cNvPicPr>
+                      <a:picLocks noChangeAspect="1" noChangeArrowheads="1"/>
+                    </pic:cNvPicPr>
+                  </pic:nvPicPr>
+                  <pic:blipFill>
+                    <a:blip r:embed="rId21" cstate="print">
+                      <a:extLst>
+                        <a:ext uri="{28A0092B-C50C-407E-A947-70E740481C1C}">
+                          <a14:useLocalDpi xmlns:a14="http://schemas.microsoft.com/office/drawing/2010/main" val="0"/>
+                        </a:ext>
+                      </a:extLst>
+                    </a:blip>
+                    <a:srcRect/>
+                    <a:stretch>
+                      <a:fillRect/>
+                    </a:stretch>
+                  </pic:blipFill>
+                  <pic:spPr bwMode="auto">
+                    <a:xfrm>
+                      <a:off x="0" y="0"/>
+                      <a:ext cx="5391150" cy="716280"/>
+                    </a:xfrm>
+                    <a:prstGeom prst="rect">
+                      <a:avLst/>
+                    </a:prstGeom>
+                    <a:noFill/>
+                    <a:ln>
+                      <a:noFill/>
+                    </a:ln>
+                  </pic:spPr>
+                </pic:pic>
+              </a:graphicData>
+            </a:graphic>
+          </wp:inline>
+        </w:drawing>
+      </w:r>
+    </w:p>
+    <w:p>
+      <w:r>
+        <w:t>Atributs 36-40:</w:t>
+      </w:r>
+    </w:p>
+    <w:p>
+      <w:r>
+        <w:rPr>
+          <w:noProof/>
+        </w:rPr>
+        <w:drawing>
+          <wp:inline distT="0" distB="0" distL="0" distR="0" wp14:anchorId="26A0D826" wp14:editId="0390E8D3">
+            <wp:extent cx="5391150" cy="714375"/>
+            <wp:effectExtent l="0" t="0" r="0" b="9525"/>
+            <wp:docPr id="9" name="Imagen 9" descr="Gráfico, Histograma&#10;&#10;Descripción generada automáticamente"/>
+            <wp:cNvGraphicFramePr>
+              <a:graphicFrameLocks xmlns:a="http://schemas.openxmlformats.org/drawingml/2006/main" noChangeAspect="1"/>
+            </wp:cNvGraphicFramePr>
+            <a:graphic xmlns:a="http://schemas.openxmlformats.org/drawingml/2006/main">
+              <a:graphicData uri="http://schemas.openxmlformats.org/drawingml/2006/picture">
+                <pic:pic xmlns:pic="http://schemas.openxmlformats.org/drawingml/2006/picture">
+                  <pic:nvPicPr>
+                    <pic:cNvPr id="9" name="Imagen 9" descr="Gráfico, Histograma&#10;&#10;Descripción generada automáticamente"/>
+                    <pic:cNvPicPr>
+                      <a:picLocks noChangeAspect="1" noChangeArrowheads="1"/>
+                    </pic:cNvPicPr>
+                  </pic:nvPicPr>
+                  <pic:blipFill>
+                    <a:blip r:embed="rId22" cstate="print">
+                      <a:extLst>
+                        <a:ext uri="{28A0092B-C50C-407E-A947-70E740481C1C}">
+                          <a14:useLocalDpi xmlns:a14="http://schemas.microsoft.com/office/drawing/2010/main" val="0"/>
+                        </a:ext>
+                      </a:extLst>
+                    </a:blip>
+                    <a:srcRect/>
+                    <a:stretch>
+                      <a:fillRect/>
+                    </a:stretch>
+                  </pic:blipFill>
+                  <pic:spPr bwMode="auto">
+                    <a:xfrm>
+                      <a:off x="0" y="0"/>
+                      <a:ext cx="5391150" cy="714375"/>
+                    </a:xfrm>
+                    <a:prstGeom prst="rect">
+                      <a:avLst/>
+                    </a:prstGeom>
+                    <a:noFill/>
+                    <a:ln>
+                      <a:noFill/>
+                    </a:ln>
+                  </pic:spPr>
+                </pic:pic>
+              </a:graphicData>
+            </a:graphic>
+          </wp:inline>
+        </w:drawing>
+      </w:r>
+    </w:p>
+    <w:p>
+      <w:r>
+        <w:rPr>
+          <w:noProof/>
+        </w:rPr>
+        <w:drawing>
+          <wp:inline distT="0" distB="0" distL="0" distR="0" wp14:anchorId="1F9E3A56" wp14:editId="74C5065B">
+            <wp:extent cx="5391150" cy="716280"/>
+            <wp:effectExtent l="0" t="0" r="0" b="7620"/>
+            <wp:docPr id="44" name="Imagen 44"/>
+            <wp:cNvGraphicFramePr>
+              <a:graphicFrameLocks xmlns:a="http://schemas.openxmlformats.org/drawingml/2006/main" noChangeAspect="1"/>
+            </wp:cNvGraphicFramePr>
+            <a:graphic xmlns:a="http://schemas.openxmlformats.org/drawingml/2006/main">
+              <a:graphicData uri="http://schemas.openxmlformats.org/drawingml/2006/picture">
+                <pic:pic xmlns:pic="http://schemas.openxmlformats.org/drawingml/2006/picture">
+                  <pic:nvPicPr>
+                    <pic:cNvPr id="0" name="Picture 8"/>
+                    <pic:cNvPicPr>
+                      <a:picLocks noChangeAspect="1" noChangeArrowheads="1"/>
+                    </pic:cNvPicPr>
+                  </pic:nvPicPr>
+                  <pic:blipFill>
+                    <a:blip r:embed="rId23" cstate="print">
+                      <a:extLst>
+                        <a:ext uri="{28A0092B-C50C-407E-A947-70E740481C1C}">
+                          <a14:useLocalDpi xmlns:a14="http://schemas.microsoft.com/office/drawing/2010/main" val="0"/>
+                        </a:ext>
+                      </a:extLst>
+                    </a:blip>
+                    <a:srcRect/>
+                    <a:stretch>
+                      <a:fillRect/>
+                    </a:stretch>
+                  </pic:blipFill>
+                  <pic:spPr bwMode="auto">
+                    <a:xfrm>
+                      <a:off x="0" y="0"/>
+                      <a:ext cx="5391150" cy="716280"/>
+                    </a:xfrm>
+                    <a:prstGeom prst="rect">
+                      <a:avLst/>
+                    </a:prstGeom>
+                    <a:noFill/>
+                    <a:ln>
+                      <a:noFill/>
+                    </a:ln>
+                  </pic:spPr>
+                </pic:pic>
+              </a:graphicData>
+            </a:graphic>
+          </wp:inline>
+        </w:drawing>
+      </w:r>
+    </w:p>
+    <w:p>
       <w:pPr>
         <w:jc w:val="both"/>
       </w:pPr>
       <w:r>
+        <w:t xml:space="preserve">Quant als diagrames de punts, podem observar que tots els atributs tendeixen a augmentar el seu valor a mesura que augmenta la y. És a dir, que a mesura que passen els anys el valor del producte interior brut augmenta. </w:t>
+      </w:r>
+    </w:p>
+    <w:p>
+      <w:pPr>
+        <w:jc w:val="both"/>
+      </w:pPr>
+      <w:r>
         <w:t xml:space="preserve">La regressió lineal assumeix tres </w:t>
       </w:r>
       <w:r>
@@ -1886,6 +2335,15 @@
       </w:r>
       <w:r>
         <w:t xml:space="preserve"> d’aquests residus és constant.</w:t>
+      </w:r>
+    </w:p>
+    <w:p>
+      <w:pPr>
+        <w:jc w:val="both"/>
+      </w:pPr>
+      <w:r>
+        <w:lastRenderedPageBreak/>
+        <w:t xml:space="preserve">El regressor funciona millor quan les dades estan disperses. Volem una dispersió elevada però tenint en compte que han de seguir una distribució normal. </w:t>
       </w:r>
     </w:p>
     <w:p>
@@ -1939,6 +2397,9 @@
         </w:pBdr>
         <w:spacing w:line="240" w:lineRule="auto"/>
       </w:pPr>
+      <w:r>
+        <w:t>RESULTATS DEL TEST DE SHAPIRO</w:t>
+      </w:r>
     </w:p>
     <w:tbl>
       <w:tblPr>
@@ -2022,7 +2483,7 @@
                           </pic:cNvPicPr>
                         </pic:nvPicPr>
                         <pic:blipFill>
-                          <a:blip r:embed="rId16" cstate="print">
+                          <a:blip r:embed="rId24" cstate="print">
                             <a:extLst>
                               <a:ext uri="{28A0092B-C50C-407E-A947-70E740481C1C}">
                                 <a14:useLocalDpi xmlns:a14="http://schemas.microsoft.com/office/drawing/2010/main" val="0"/>
@@ -2126,7 +2587,7 @@
                           </pic:cNvPicPr>
                         </pic:nvPicPr>
                         <pic:blipFill>
-                          <a:blip r:embed="rId17" cstate="print">
+                          <a:blip r:embed="rId25" cstate="print">
                             <a:extLst>
                               <a:ext uri="{28A0092B-C50C-407E-A947-70E740481C1C}">
                                 <a14:useLocalDpi xmlns:a14="http://schemas.microsoft.com/office/drawing/2010/main" val="0"/>
@@ -2235,7 +2696,7 @@
                           </pic:cNvPicPr>
                         </pic:nvPicPr>
                         <pic:blipFill>
-                          <a:blip r:embed="rId18" cstate="print">
+                          <a:blip r:embed="rId26" cstate="print">
                             <a:extLst>
                               <a:ext uri="{28A0092B-C50C-407E-A947-70E740481C1C}">
                                 <a14:useLocalDpi xmlns:a14="http://schemas.microsoft.com/office/drawing/2010/main" val="0"/>
@@ -2344,7 +2805,7 @@
                           </pic:cNvPicPr>
                         </pic:nvPicPr>
                         <pic:blipFill>
-                          <a:blip r:embed="rId19" cstate="print">
+                          <a:blip r:embed="rId27" cstate="print">
                             <a:extLst>
                               <a:ext uri="{28A0092B-C50C-407E-A947-70E740481C1C}">
                                 <a14:useLocalDpi xmlns:a14="http://schemas.microsoft.com/office/drawing/2010/main" val="0"/>
@@ -2453,7 +2914,7 @@
                           </pic:cNvPicPr>
                         </pic:nvPicPr>
                         <pic:blipFill>
-                          <a:blip r:embed="rId20" cstate="print">
+                          <a:blip r:embed="rId28" cstate="print">
                             <a:extLst>
                               <a:ext uri="{28A0092B-C50C-407E-A947-70E740481C1C}">
                                 <a14:useLocalDpi xmlns:a14="http://schemas.microsoft.com/office/drawing/2010/main" val="0"/>
@@ -2562,7 +3023,7 @@
                           </pic:cNvPicPr>
                         </pic:nvPicPr>
                         <pic:blipFill>
-                          <a:blip r:embed="rId21" cstate="print">
+                          <a:blip r:embed="rId29" cstate="print">
                             <a:extLst>
                               <a:ext uri="{28A0092B-C50C-407E-A947-70E740481C1C}">
                                 <a14:useLocalDpi xmlns:a14="http://schemas.microsoft.com/office/drawing/2010/main" val="0"/>
@@ -2671,7 +3132,7 @@
                           </pic:cNvPicPr>
                         </pic:nvPicPr>
                         <pic:blipFill>
-                          <a:blip r:embed="rId22" cstate="print">
+                          <a:blip r:embed="rId30" cstate="print">
                             <a:extLst>
                               <a:ext uri="{28A0092B-C50C-407E-A947-70E740481C1C}">
                                 <a14:useLocalDpi xmlns:a14="http://schemas.microsoft.com/office/drawing/2010/main" val="0"/>
@@ -2780,7 +3241,7 @@
                           </pic:cNvPicPr>
                         </pic:nvPicPr>
                         <pic:blipFill>
-                          <a:blip r:embed="rId23" cstate="print">
+                          <a:blip r:embed="rId31" cstate="print">
                             <a:extLst>
                               <a:ext uri="{28A0092B-C50C-407E-A947-70E740481C1C}">
                                 <a14:useLocalDpi xmlns:a14="http://schemas.microsoft.com/office/drawing/2010/main" val="0"/>
@@ -2822,7 +3283,6 @@
           </w:tcPr>
           <w:p>
             <w:r>
-              <w:lastRenderedPageBreak/>
               <w:t xml:space="preserve">Atributo </w:t>
             </w:r>
             <w:proofErr w:type="gramStart"/>
@@ -2890,7 +3350,7 @@
                           </pic:cNvPicPr>
                         </pic:nvPicPr>
                         <pic:blipFill>
-                          <a:blip r:embed="rId24" cstate="print">
+                          <a:blip r:embed="rId32" cstate="print">
                             <a:extLst>
                               <a:ext uri="{28A0092B-C50C-407E-A947-70E740481C1C}">
                                 <a14:useLocalDpi xmlns:a14="http://schemas.microsoft.com/office/drawing/2010/main" val="0"/>
@@ -2932,6 +3392,7 @@
           </w:tcPr>
           <w:p>
             <w:r>
+              <w:lastRenderedPageBreak/>
               <w:t xml:space="preserve">Atributo </w:t>
             </w:r>
             <w:proofErr w:type="gramStart"/>
@@ -2999,7 +3460,7 @@
                           </pic:cNvPicPr>
                         </pic:nvPicPr>
                         <pic:blipFill>
-                          <a:blip r:embed="rId25" cstate="print">
+                          <a:blip r:embed="rId33" cstate="print">
                             <a:extLst>
                               <a:ext uri="{28A0092B-C50C-407E-A947-70E740481C1C}">
                                 <a14:useLocalDpi xmlns:a14="http://schemas.microsoft.com/office/drawing/2010/main" val="0"/>
@@ -3117,7 +3578,7 @@
                           </pic:cNvPicPr>
                         </pic:nvPicPr>
                         <pic:blipFill>
-                          <a:blip r:embed="rId26" cstate="print">
+                          <a:blip r:embed="rId34" cstate="print">
                             <a:extLst>
                               <a:ext uri="{28A0092B-C50C-407E-A947-70E740481C1C}">
                                 <a14:useLocalDpi xmlns:a14="http://schemas.microsoft.com/office/drawing/2010/main" val="0"/>
@@ -3221,7 +3682,7 @@
                           </pic:cNvPicPr>
                         </pic:nvPicPr>
                         <pic:blipFill>
-                          <a:blip r:embed="rId27" cstate="print">
+                          <a:blip r:embed="rId35" cstate="print">
                             <a:extLst>
                               <a:ext uri="{28A0092B-C50C-407E-A947-70E740481C1C}">
                                 <a14:useLocalDpi xmlns:a14="http://schemas.microsoft.com/office/drawing/2010/main" val="0"/>
@@ -3330,7 +3791,7 @@
                           </pic:cNvPicPr>
                         </pic:nvPicPr>
                         <pic:blipFill>
-                          <a:blip r:embed="rId28" cstate="print">
+                          <a:blip r:embed="rId36" cstate="print">
                             <a:extLst>
                               <a:ext uri="{28A0092B-C50C-407E-A947-70E740481C1C}">
                                 <a14:useLocalDpi xmlns:a14="http://schemas.microsoft.com/office/drawing/2010/main" val="0"/>
@@ -3439,7 +3900,7 @@
                           </pic:cNvPicPr>
                         </pic:nvPicPr>
                         <pic:blipFill>
-                          <a:blip r:embed="rId29" cstate="print">
+                          <a:blip r:embed="rId37" cstate="print">
                             <a:extLst>
                               <a:ext uri="{28A0092B-C50C-407E-A947-70E740481C1C}">
                                 <a14:useLocalDpi xmlns:a14="http://schemas.microsoft.com/office/drawing/2010/main" val="0"/>
@@ -3548,7 +4009,7 @@
                           </pic:cNvPicPr>
                         </pic:nvPicPr>
                         <pic:blipFill>
-                          <a:blip r:embed="rId30" cstate="print">
+                          <a:blip r:embed="rId38" cstate="print">
                             <a:extLst>
                               <a:ext uri="{28A0092B-C50C-407E-A947-70E740481C1C}">
                                 <a14:useLocalDpi xmlns:a14="http://schemas.microsoft.com/office/drawing/2010/main" val="0"/>
@@ -3657,7 +4118,7 @@
                           </pic:cNvPicPr>
                         </pic:nvPicPr>
                         <pic:blipFill>
-                          <a:blip r:embed="rId31" cstate="print">
+                          <a:blip r:embed="rId39" cstate="print">
                             <a:extLst>
                               <a:ext uri="{28A0092B-C50C-407E-A947-70E740481C1C}">
                                 <a14:useLocalDpi xmlns:a14="http://schemas.microsoft.com/office/drawing/2010/main" val="0"/>
@@ -3766,7 +4227,7 @@
                           </pic:cNvPicPr>
                         </pic:nvPicPr>
                         <pic:blipFill>
-                          <a:blip r:embed="rId32" cstate="print">
+                          <a:blip r:embed="rId40" cstate="print">
                             <a:extLst>
                               <a:ext uri="{28A0092B-C50C-407E-A947-70E740481C1C}">
                                 <a14:useLocalDpi xmlns:a14="http://schemas.microsoft.com/office/drawing/2010/main" val="0"/>
@@ -3875,7 +4336,7 @@
                           </pic:cNvPicPr>
                         </pic:nvPicPr>
                         <pic:blipFill>
-                          <a:blip r:embed="rId33" cstate="print">
+                          <a:blip r:embed="rId41" cstate="print">
                             <a:extLst>
                               <a:ext uri="{28A0092B-C50C-407E-A947-70E740481C1C}">
                                 <a14:useLocalDpi xmlns:a14="http://schemas.microsoft.com/office/drawing/2010/main" val="0"/>
@@ -3984,7 +4445,7 @@
                           </pic:cNvPicPr>
                         </pic:nvPicPr>
                         <pic:blipFill>
-                          <a:blip r:embed="rId34" cstate="print">
+                          <a:blip r:embed="rId42" cstate="print">
                             <a:extLst>
                               <a:ext uri="{28A0092B-C50C-407E-A947-70E740481C1C}">
                                 <a14:useLocalDpi xmlns:a14="http://schemas.microsoft.com/office/drawing/2010/main" val="0"/>
@@ -4093,7 +4554,7 @@
                           </pic:cNvPicPr>
                         </pic:nvPicPr>
                         <pic:blipFill>
-                          <a:blip r:embed="rId35" cstate="print">
+                          <a:blip r:embed="rId43" cstate="print">
                             <a:extLst>
                               <a:ext uri="{28A0092B-C50C-407E-A947-70E740481C1C}">
                                 <a14:useLocalDpi xmlns:a14="http://schemas.microsoft.com/office/drawing/2010/main" val="0"/>
@@ -4138,7 +4599,6 @@
           </w:tcPr>
           <w:p>
             <w:r>
-              <w:lastRenderedPageBreak/>
               <w:t xml:space="preserve">Atributo </w:t>
             </w:r>
             <w:proofErr w:type="gramStart"/>
@@ -4215,7 +4675,7 @@
                           </pic:cNvPicPr>
                         </pic:nvPicPr>
                         <pic:blipFill>
-                          <a:blip r:embed="rId36" cstate="print">
+                          <a:blip r:embed="rId44" cstate="print">
                             <a:extLst>
                               <a:ext uri="{28A0092B-C50C-407E-A947-70E740481C1C}">
                                 <a14:useLocalDpi xmlns:a14="http://schemas.microsoft.com/office/drawing/2010/main" val="0"/>
@@ -4257,6 +4717,7 @@
           </w:tcPr>
           <w:p>
             <w:r>
+              <w:lastRenderedPageBreak/>
               <w:t xml:space="preserve">Atributo </w:t>
             </w:r>
             <w:proofErr w:type="gramStart"/>
@@ -4319,7 +4780,7 @@
                           </pic:cNvPicPr>
                         </pic:nvPicPr>
                         <pic:blipFill>
-                          <a:blip r:embed="rId37" cstate="print">
+                          <a:blip r:embed="rId45" cstate="print">
                             <a:extLst>
                               <a:ext uri="{28A0092B-C50C-407E-A947-70E740481C1C}">
                                 <a14:useLocalDpi xmlns:a14="http://schemas.microsoft.com/office/drawing/2010/main" val="0"/>
@@ -4428,7 +4889,7 @@
                           </pic:cNvPicPr>
                         </pic:nvPicPr>
                         <pic:blipFill>
-                          <a:blip r:embed="rId38" cstate="print">
+                          <a:blip r:embed="rId46" cstate="print">
                             <a:extLst>
                               <a:ext uri="{28A0092B-C50C-407E-A947-70E740481C1C}">
                                 <a14:useLocalDpi xmlns:a14="http://schemas.microsoft.com/office/drawing/2010/main" val="0"/>
@@ -4537,7 +4998,7 @@
                           </pic:cNvPicPr>
                         </pic:nvPicPr>
                         <pic:blipFill>
-                          <a:blip r:embed="rId39" cstate="print">
+                          <a:blip r:embed="rId47" cstate="print">
                             <a:extLst>
                               <a:ext uri="{28A0092B-C50C-407E-A947-70E740481C1C}">
                                 <a14:useLocalDpi xmlns:a14="http://schemas.microsoft.com/office/drawing/2010/main" val="0"/>
@@ -4646,7 +5107,7 @@
                           </pic:cNvPicPr>
                         </pic:nvPicPr>
                         <pic:blipFill>
-                          <a:blip r:embed="rId40" cstate="print">
+                          <a:blip r:embed="rId48" cstate="print">
                             <a:extLst>
                               <a:ext uri="{28A0092B-C50C-407E-A947-70E740481C1C}">
                                 <a14:useLocalDpi xmlns:a14="http://schemas.microsoft.com/office/drawing/2010/main" val="0"/>
@@ -4755,7 +5216,7 @@
                           </pic:cNvPicPr>
                         </pic:nvPicPr>
                         <pic:blipFill>
-                          <a:blip r:embed="rId41" cstate="print">
+                          <a:blip r:embed="rId49" cstate="print">
                             <a:extLst>
                               <a:ext uri="{28A0092B-C50C-407E-A947-70E740481C1C}">
                                 <a14:useLocalDpi xmlns:a14="http://schemas.microsoft.com/office/drawing/2010/main" val="0"/>
@@ -4864,7 +5325,7 @@
                           </pic:cNvPicPr>
                         </pic:nvPicPr>
                         <pic:blipFill>
-                          <a:blip r:embed="rId42" cstate="print">
+                          <a:blip r:embed="rId50" cstate="print">
                             <a:extLst>
                               <a:ext uri="{28A0092B-C50C-407E-A947-70E740481C1C}">
                                 <a14:useLocalDpi xmlns:a14="http://schemas.microsoft.com/office/drawing/2010/main" val="0"/>
@@ -4973,7 +5434,7 @@
                           </pic:cNvPicPr>
                         </pic:nvPicPr>
                         <pic:blipFill>
-                          <a:blip r:embed="rId43" cstate="print">
+                          <a:blip r:embed="rId51" cstate="print">
                             <a:extLst>
                               <a:ext uri="{28A0092B-C50C-407E-A947-70E740481C1C}">
                                 <a14:useLocalDpi xmlns:a14="http://schemas.microsoft.com/office/drawing/2010/main" val="0"/>
@@ -5082,7 +5543,7 @@
                           </pic:cNvPicPr>
                         </pic:nvPicPr>
                         <pic:blipFill>
-                          <a:blip r:embed="rId44" cstate="print">
+                          <a:blip r:embed="rId52" cstate="print">
                             <a:extLst>
                               <a:ext uri="{28A0092B-C50C-407E-A947-70E740481C1C}">
                                 <a14:useLocalDpi xmlns:a14="http://schemas.microsoft.com/office/drawing/2010/main" val="0"/>
@@ -5191,7 +5652,7 @@
                           </pic:cNvPicPr>
                         </pic:nvPicPr>
                         <pic:blipFill>
-                          <a:blip r:embed="rId45" cstate="print">
+                          <a:blip r:embed="rId53" cstate="print">
                             <a:extLst>
                               <a:ext uri="{28A0092B-C50C-407E-A947-70E740481C1C}">
                                 <a14:useLocalDpi xmlns:a14="http://schemas.microsoft.com/office/drawing/2010/main" val="0"/>
@@ -5312,7 +5773,7 @@
                           </pic:cNvPicPr>
                         </pic:nvPicPr>
                         <pic:blipFill>
-                          <a:blip r:embed="rId46" cstate="print">
+                          <a:blip r:embed="rId54" cstate="print">
                             <a:extLst>
                               <a:ext uri="{28A0092B-C50C-407E-A947-70E740481C1C}">
                                 <a14:useLocalDpi xmlns:a14="http://schemas.microsoft.com/office/drawing/2010/main" val="0"/>
@@ -5416,7 +5877,7 @@
                           </pic:cNvPicPr>
                         </pic:nvPicPr>
                         <pic:blipFill>
-                          <a:blip r:embed="rId47" cstate="print">
+                          <a:blip r:embed="rId55" cstate="print">
                             <a:extLst>
                               <a:ext uri="{28A0092B-C50C-407E-A947-70E740481C1C}">
                                 <a14:useLocalDpi xmlns:a14="http://schemas.microsoft.com/office/drawing/2010/main" val="0"/>
@@ -5458,7 +5919,6 @@
           </w:tcPr>
           <w:p>
             <w:r>
-              <w:lastRenderedPageBreak/>
               <w:t xml:space="preserve">Atributo </w:t>
             </w:r>
             <w:proofErr w:type="gramStart"/>
@@ -5526,7 +5986,7 @@
                           </pic:cNvPicPr>
                         </pic:nvPicPr>
                         <pic:blipFill>
-                          <a:blip r:embed="rId48" cstate="print">
+                          <a:blip r:embed="rId56" cstate="print">
                             <a:extLst>
                               <a:ext uri="{28A0092B-C50C-407E-A947-70E740481C1C}">
                                 <a14:useLocalDpi xmlns:a14="http://schemas.microsoft.com/office/drawing/2010/main" val="0"/>
@@ -5568,6 +6028,7 @@
           </w:tcPr>
           <w:p>
             <w:r>
+              <w:lastRenderedPageBreak/>
               <w:t xml:space="preserve">Atributo </w:t>
             </w:r>
             <w:proofErr w:type="gramStart"/>
@@ -5635,7 +6096,7 @@
                           </pic:cNvPicPr>
                         </pic:nvPicPr>
                         <pic:blipFill>
-                          <a:blip r:embed="rId49" cstate="print">
+                          <a:blip r:embed="rId57" cstate="print">
                             <a:extLst>
                               <a:ext uri="{28A0092B-C50C-407E-A947-70E740481C1C}">
                                 <a14:useLocalDpi xmlns:a14="http://schemas.microsoft.com/office/drawing/2010/main" val="0"/>
@@ -5744,7 +6205,7 @@
                           </pic:cNvPicPr>
                         </pic:nvPicPr>
                         <pic:blipFill>
-                          <a:blip r:embed="rId50" cstate="print">
+                          <a:blip r:embed="rId58" cstate="print">
                             <a:extLst>
                               <a:ext uri="{28A0092B-C50C-407E-A947-70E740481C1C}">
                                 <a14:useLocalDpi xmlns:a14="http://schemas.microsoft.com/office/drawing/2010/main" val="0"/>
@@ -5853,7 +6314,7 @@
                           </pic:cNvPicPr>
                         </pic:nvPicPr>
                         <pic:blipFill>
-                          <a:blip r:embed="rId51" cstate="print">
+                          <a:blip r:embed="rId59" cstate="print">
                             <a:extLst>
                               <a:ext uri="{28A0092B-C50C-407E-A947-70E740481C1C}">
                                 <a14:useLocalDpi xmlns:a14="http://schemas.microsoft.com/office/drawing/2010/main" val="0"/>
@@ -5962,7 +6423,7 @@
                           </pic:cNvPicPr>
                         </pic:nvPicPr>
                         <pic:blipFill>
-                          <a:blip r:embed="rId52" cstate="print">
+                          <a:blip r:embed="rId60" cstate="print">
                             <a:extLst>
                               <a:ext uri="{28A0092B-C50C-407E-A947-70E740481C1C}">
                                 <a14:useLocalDpi xmlns:a14="http://schemas.microsoft.com/office/drawing/2010/main" val="0"/>
@@ -6071,7 +6532,7 @@
                           </pic:cNvPicPr>
                         </pic:nvPicPr>
                         <pic:blipFill>
-                          <a:blip r:embed="rId53" cstate="print">
+                          <a:blip r:embed="rId61" cstate="print">
                             <a:extLst>
                               <a:ext uri="{28A0092B-C50C-407E-A947-70E740481C1C}">
                                 <a14:useLocalDpi xmlns:a14="http://schemas.microsoft.com/office/drawing/2010/main" val="0"/>
@@ -6180,7 +6641,7 @@
                           </pic:cNvPicPr>
                         </pic:nvPicPr>
                         <pic:blipFill>
-                          <a:blip r:embed="rId54" cstate="print">
+                          <a:blip r:embed="rId62" cstate="print">
                             <a:extLst>
                               <a:ext uri="{28A0092B-C50C-407E-A947-70E740481C1C}">
                                 <a14:useLocalDpi xmlns:a14="http://schemas.microsoft.com/office/drawing/2010/main" val="0"/>
@@ -6289,7 +6750,7 @@
                           </pic:cNvPicPr>
                         </pic:nvPicPr>
                         <pic:blipFill>
-                          <a:blip r:embed="rId55" cstate="print">
+                          <a:blip r:embed="rId63" cstate="print">
                             <a:extLst>
                               <a:ext uri="{28A0092B-C50C-407E-A947-70E740481C1C}">
                                 <a14:useLocalDpi xmlns:a14="http://schemas.microsoft.com/office/drawing/2010/main" val="0"/>
@@ -6377,7 +6838,7 @@
                     </pic:cNvPicPr>
                   </pic:nvPicPr>
                   <pic:blipFill>
-                    <a:blip r:embed="rId56" cstate="print">
+                    <a:blip r:embed="rId64" cstate="print">
                       <a:extLst>
                         <a:ext uri="{28A0092B-C50C-407E-A947-70E740481C1C}">
                           <a14:useLocalDpi xmlns:a14="http://schemas.microsoft.com/office/drawing/2010/main" val="0"/>
@@ -6419,7 +6880,6 @@
         <w:rPr>
           <w:noProof/>
         </w:rPr>
-        <w:lastRenderedPageBreak/>
         <w:drawing>
           <wp:inline distT="0" distB="0" distL="0" distR="0" wp14:anchorId="74672579" wp14:editId="341579AF">
             <wp:extent cx="5391150" cy="714375"/>
@@ -6438,7 +6898,7 @@
                     </pic:cNvPicPr>
                   </pic:nvPicPr>
                   <pic:blipFill>
-                    <a:blip r:embed="rId57" cstate="print">
+                    <a:blip r:embed="rId65" cstate="print">
                       <a:extLst>
                         <a:ext uri="{28A0092B-C50C-407E-A947-70E740481C1C}">
                           <a14:useLocalDpi xmlns:a14="http://schemas.microsoft.com/office/drawing/2010/main" val="0"/>
@@ -6470,8 +6930,10 @@
         </w:drawing>
       </w:r>
     </w:p>
-    <w:p>
-      <w:r>
+    <w:p/>
+    <w:p>
+      <w:r>
+        <w:lastRenderedPageBreak/>
         <w:t>Atributs 35, 37, 38 i 40:</w:t>
       </w:r>
     </w:p>
@@ -6501,7 +6963,7 @@
                     </pic:cNvPicPr>
                   </pic:nvPicPr>
                   <pic:blipFill>
-                    <a:blip r:embed="rId58" cstate="print">
+                    <a:blip r:embed="rId66" cstate="print">
                       <a:extLst>
                         <a:ext uri="{28A0092B-C50C-407E-A947-70E740481C1C}">
                           <a14:useLocalDpi xmlns:a14="http://schemas.microsoft.com/office/drawing/2010/main" val="0"/>
@@ -6531,6 +6993,592 @@
             </a:graphic>
           </wp:inline>
         </w:drawing>
+      </w:r>
+    </w:p>
+    <w:p>
+      <w:pPr>
+        <w:jc w:val="both"/>
+      </w:pPr>
+      <w:r>
+        <w:t>Com que ens interessen els atributs amb molta dispersió, hem de mirar també la dispersió de cada atribut, i rebutjar els que tinguin molt poca. Després de calcular la dispersió de cada atribut, aquest ha estat el resultat</w:t>
+      </w:r>
+      <w:r>
+        <w:t xml:space="preserve"> (la primera fila representa els atributs de l’1 al 10, la segona de l’11 al 20, i així successivament)</w:t>
+      </w:r>
+      <w:r>
+        <w:t>:</w:t>
+      </w:r>
+    </w:p>
+    <w:tbl>
+      <w:tblPr>
+        <w:tblStyle w:val="Tablaconcuadrcula"/>
+        <w:tblW w:w="0" w:type="auto"/>
+        <w:tblLook w:val="04A0" w:firstRow="1" w:lastRow="0" w:firstColumn="1" w:lastColumn="0" w:noHBand="0" w:noVBand="1"/>
+      </w:tblPr>
+      <w:tblGrid>
+        <w:gridCol w:w="849"/>
+        <w:gridCol w:w="849"/>
+        <w:gridCol w:w="849"/>
+        <w:gridCol w:w="849"/>
+        <w:gridCol w:w="849"/>
+        <w:gridCol w:w="849"/>
+        <w:gridCol w:w="850"/>
+        <w:gridCol w:w="850"/>
+        <w:gridCol w:w="850"/>
+        <w:gridCol w:w="850"/>
+      </w:tblGrid>
+      <w:tr>
+        <w:tc>
+          <w:tcPr>
+            <w:tcW w:w="849" w:type="dxa"/>
+            <w:shd w:val="clear" w:color="auto" w:fill="A8D08D" w:themeFill="accent6" w:themeFillTint="99"/>
+          </w:tcPr>
+          <w:p>
+            <w:pPr>
+              <w:jc w:val="both"/>
+            </w:pPr>
+            <w:r>
+              <w:t>9188</w:t>
+            </w:r>
+          </w:p>
+        </w:tc>
+        <w:tc>
+          <w:tcPr>
+            <w:tcW w:w="849" w:type="dxa"/>
+            <w:shd w:val="clear" w:color="auto" w:fill="A8D08D" w:themeFill="accent6" w:themeFillTint="99"/>
+          </w:tcPr>
+          <w:p>
+            <w:pPr>
+              <w:jc w:val="both"/>
+            </w:pPr>
+            <w:r>
+              <w:t>8392</w:t>
+            </w:r>
+          </w:p>
+        </w:tc>
+        <w:tc>
+          <w:tcPr>
+            <w:tcW w:w="849" w:type="dxa"/>
+          </w:tcPr>
+          <w:p>
+            <w:pPr>
+              <w:jc w:val="both"/>
+            </w:pPr>
+            <w:r>
+              <w:t>1476</w:t>
+            </w:r>
+          </w:p>
+        </w:tc>
+        <w:tc>
+          <w:tcPr>
+            <w:tcW w:w="849" w:type="dxa"/>
+          </w:tcPr>
+          <w:p>
+            <w:pPr>
+              <w:jc w:val="both"/>
+            </w:pPr>
+            <w:r>
+              <w:t>1680</w:t>
+            </w:r>
+          </w:p>
+        </w:tc>
+        <w:tc>
+          <w:tcPr>
+            <w:tcW w:w="849" w:type="dxa"/>
+          </w:tcPr>
+          <w:p>
+            <w:pPr>
+              <w:jc w:val="both"/>
+            </w:pPr>
+            <w:r>
+              <w:t>1297</w:t>
+            </w:r>
+          </w:p>
+        </w:tc>
+        <w:tc>
+          <w:tcPr>
+            <w:tcW w:w="849" w:type="dxa"/>
+          </w:tcPr>
+          <w:p>
+            <w:pPr>
+              <w:jc w:val="both"/>
+            </w:pPr>
+            <w:r>
+              <w:t>635</w:t>
+            </w:r>
+          </w:p>
+        </w:tc>
+        <w:tc>
+          <w:tcPr>
+            <w:tcW w:w="850" w:type="dxa"/>
+            <w:shd w:val="clear" w:color="auto" w:fill="A8D08D" w:themeFill="accent6" w:themeFillTint="99"/>
+          </w:tcPr>
+          <w:p>
+            <w:pPr>
+              <w:jc w:val="both"/>
+            </w:pPr>
+            <w:r>
+              <w:t>4621</w:t>
+            </w:r>
+          </w:p>
+        </w:tc>
+        <w:tc>
+          <w:tcPr>
+            <w:tcW w:w="850" w:type="dxa"/>
+          </w:tcPr>
+          <w:p>
+            <w:pPr>
+              <w:jc w:val="both"/>
+            </w:pPr>
+            <w:r>
+              <w:t>1531</w:t>
+            </w:r>
+          </w:p>
+        </w:tc>
+        <w:tc>
+          <w:tcPr>
+            <w:tcW w:w="850" w:type="dxa"/>
+          </w:tcPr>
+          <w:p>
+            <w:pPr>
+              <w:jc w:val="both"/>
+            </w:pPr>
+            <w:r>
+              <w:t>1963</w:t>
+            </w:r>
+          </w:p>
+        </w:tc>
+        <w:tc>
+          <w:tcPr>
+            <w:tcW w:w="850" w:type="dxa"/>
+          </w:tcPr>
+          <w:p>
+            <w:pPr>
+              <w:jc w:val="both"/>
+            </w:pPr>
+            <w:r>
+              <w:t>1172</w:t>
+            </w:r>
+          </w:p>
+        </w:tc>
+      </w:tr>
+      <w:tr>
+        <w:tc>
+          <w:tcPr>
+            <w:tcW w:w="849" w:type="dxa"/>
+            <w:shd w:val="clear" w:color="auto" w:fill="A8D08D" w:themeFill="accent6" w:themeFillTint="99"/>
+          </w:tcPr>
+          <w:p>
+            <w:pPr>
+              <w:jc w:val="both"/>
+            </w:pPr>
+            <w:r>
+              <w:t>9204</w:t>
+            </w:r>
+          </w:p>
+        </w:tc>
+        <w:tc>
+          <w:tcPr>
+            <w:tcW w:w="849" w:type="dxa"/>
+            <w:shd w:val="clear" w:color="auto" w:fill="A8D08D" w:themeFill="accent6" w:themeFillTint="99"/>
+          </w:tcPr>
+          <w:p>
+            <w:pPr>
+              <w:jc w:val="both"/>
+            </w:pPr>
+            <w:r>
+              <w:t>8392</w:t>
+            </w:r>
+          </w:p>
+        </w:tc>
+        <w:tc>
+          <w:tcPr>
+            <w:tcW w:w="849" w:type="dxa"/>
+          </w:tcPr>
+          <w:p>
+            <w:pPr>
+              <w:jc w:val="both"/>
+            </w:pPr>
+            <w:r>
+              <w:t>1688</w:t>
+            </w:r>
+          </w:p>
+        </w:tc>
+        <w:tc>
+          <w:tcPr>
+            <w:tcW w:w="849" w:type="dxa"/>
+          </w:tcPr>
+          <w:p>
+            <w:pPr>
+              <w:jc w:val="both"/>
+            </w:pPr>
+            <w:r>
+              <w:t>1674</w:t>
+            </w:r>
+          </w:p>
+        </w:tc>
+        <w:tc>
+          <w:tcPr>
+            <w:tcW w:w="849" w:type="dxa"/>
+          </w:tcPr>
+          <w:p>
+            <w:pPr>
+              <w:jc w:val="both"/>
+            </w:pPr>
+            <w:r>
+              <w:t>1293</w:t>
+            </w:r>
+          </w:p>
+        </w:tc>
+        <w:tc>
+          <w:tcPr>
+            <w:tcW w:w="849" w:type="dxa"/>
+          </w:tcPr>
+          <w:p>
+            <w:pPr>
+              <w:jc w:val="both"/>
+            </w:pPr>
+            <w:r>
+              <w:t>637</w:t>
+            </w:r>
+          </w:p>
+        </w:tc>
+        <w:tc>
+          <w:tcPr>
+            <w:tcW w:w="850" w:type="dxa"/>
+            <w:shd w:val="clear" w:color="auto" w:fill="A8D08D" w:themeFill="accent6" w:themeFillTint="99"/>
+          </w:tcPr>
+          <w:p>
+            <w:pPr>
+              <w:jc w:val="both"/>
+            </w:pPr>
+            <w:r>
+              <w:t>4610</w:t>
+            </w:r>
+          </w:p>
+        </w:tc>
+        <w:tc>
+          <w:tcPr>
+            <w:tcW w:w="850" w:type="dxa"/>
+          </w:tcPr>
+          <w:p>
+            <w:pPr>
+              <w:jc w:val="both"/>
+            </w:pPr>
+            <w:r>
+              <w:t>1521</w:t>
+            </w:r>
+          </w:p>
+        </w:tc>
+        <w:tc>
+          <w:tcPr>
+            <w:tcW w:w="850" w:type="dxa"/>
+          </w:tcPr>
+          <w:p>
+            <w:pPr>
+              <w:jc w:val="both"/>
+            </w:pPr>
+            <w:r>
+              <w:t>1963</w:t>
+            </w:r>
+          </w:p>
+        </w:tc>
+        <w:tc>
+          <w:tcPr>
+            <w:tcW w:w="850" w:type="dxa"/>
+          </w:tcPr>
+          <w:p>
+            <w:pPr>
+              <w:jc w:val="both"/>
+            </w:pPr>
+            <w:r>
+              <w:t>1187</w:t>
+            </w:r>
+          </w:p>
+        </w:tc>
+      </w:tr>
+      <w:tr>
+        <w:tc>
+          <w:tcPr>
+            <w:tcW w:w="849" w:type="dxa"/>
+            <w:shd w:val="clear" w:color="auto" w:fill="A8D08D" w:themeFill="accent6" w:themeFillTint="99"/>
+          </w:tcPr>
+          <w:p>
+            <w:pPr>
+              <w:jc w:val="both"/>
+            </w:pPr>
+            <w:r>
+              <w:t>5060</w:t>
+            </w:r>
+          </w:p>
+        </w:tc>
+        <w:tc>
+          <w:tcPr>
+            <w:tcW w:w="849" w:type="dxa"/>
+            <w:shd w:val="clear" w:color="auto" w:fill="A8D08D" w:themeFill="accent6" w:themeFillTint="99"/>
+          </w:tcPr>
+          <w:p>
+            <w:pPr>
+              <w:jc w:val="both"/>
+            </w:pPr>
+            <w:r>
+              <w:t>4715</w:t>
+            </w:r>
+          </w:p>
+        </w:tc>
+        <w:tc>
+          <w:tcPr>
+            <w:tcW w:w="849" w:type="dxa"/>
+          </w:tcPr>
+          <w:p>
+            <w:pPr>
+              <w:jc w:val="both"/>
+            </w:pPr>
+            <w:r>
+              <w:t>417</w:t>
+            </w:r>
+          </w:p>
+        </w:tc>
+        <w:tc>
+          <w:tcPr>
+            <w:tcW w:w="849" w:type="dxa"/>
+          </w:tcPr>
+          <w:p>
+            <w:pPr>
+              <w:jc w:val="both"/>
+            </w:pPr>
+            <w:r>
+              <w:t>1058</w:t>
+            </w:r>
+          </w:p>
+        </w:tc>
+        <w:tc>
+          <w:tcPr>
+            <w:tcW w:w="849" w:type="dxa"/>
+          </w:tcPr>
+          <w:p>
+            <w:pPr>
+              <w:jc w:val="both"/>
+            </w:pPr>
+            <w:r>
+              <w:t>859</w:t>
+            </w:r>
+          </w:p>
+        </w:tc>
+        <w:tc>
+          <w:tcPr>
+            <w:tcW w:w="849" w:type="dxa"/>
+          </w:tcPr>
+          <w:p>
+            <w:pPr>
+              <w:jc w:val="both"/>
+            </w:pPr>
+            <w:r>
+              <w:t>334</w:t>
+            </w:r>
+          </w:p>
+        </w:tc>
+        <w:tc>
+          <w:tcPr>
+            <w:tcW w:w="850" w:type="dxa"/>
+            <w:shd w:val="clear" w:color="auto" w:fill="A8D08D" w:themeFill="accent6" w:themeFillTint="99"/>
+          </w:tcPr>
+          <w:p>
+            <w:pPr>
+              <w:jc w:val="both"/>
+            </w:pPr>
+            <w:r>
+              <w:t>2862</w:t>
+            </w:r>
+          </w:p>
+        </w:tc>
+        <w:tc>
+          <w:tcPr>
+            <w:tcW w:w="850" w:type="dxa"/>
+          </w:tcPr>
+          <w:p>
+            <w:pPr>
+              <w:jc w:val="both"/>
+            </w:pPr>
+            <w:r>
+              <w:t>971</w:t>
+            </w:r>
+          </w:p>
+        </w:tc>
+        <w:tc>
+          <w:tcPr>
+            <w:tcW w:w="850" w:type="dxa"/>
+          </w:tcPr>
+          <w:p>
+            <w:pPr>
+              <w:jc w:val="both"/>
+            </w:pPr>
+            <w:r>
+              <w:t>1382</w:t>
+            </w:r>
+          </w:p>
+        </w:tc>
+        <w:tc>
+          <w:tcPr>
+            <w:tcW w:w="850" w:type="dxa"/>
+          </w:tcPr>
+          <w:p>
+            <w:pPr>
+              <w:jc w:val="both"/>
+            </w:pPr>
+            <w:r>
+              <w:t>552</w:t>
+            </w:r>
+          </w:p>
+        </w:tc>
+      </w:tr>
+      <w:tr>
+        <w:tc>
+          <w:tcPr>
+            <w:tcW w:w="849" w:type="dxa"/>
+            <w:shd w:val="clear" w:color="auto" w:fill="A8D08D" w:themeFill="accent6" w:themeFillTint="99"/>
+          </w:tcPr>
+          <w:p>
+            <w:pPr>
+              <w:jc w:val="both"/>
+            </w:pPr>
+            <w:r>
+              <w:t>5101</w:t>
+            </w:r>
+          </w:p>
+        </w:tc>
+        <w:tc>
+          <w:tcPr>
+            <w:tcW w:w="849" w:type="dxa"/>
+            <w:shd w:val="clear" w:color="auto" w:fill="A8D08D" w:themeFill="accent6" w:themeFillTint="99"/>
+          </w:tcPr>
+          <w:p>
+            <w:pPr>
+              <w:jc w:val="both"/>
+            </w:pPr>
+            <w:r>
+              <w:t>4715</w:t>
+            </w:r>
+          </w:p>
+        </w:tc>
+        <w:tc>
+          <w:tcPr>
+            <w:tcW w:w="849" w:type="dxa"/>
+          </w:tcPr>
+          <w:p>
+            <w:pPr>
+              <w:jc w:val="both"/>
+            </w:pPr>
+            <w:r>
+              <w:t>830</w:t>
+            </w:r>
+          </w:p>
+        </w:tc>
+        <w:tc>
+          <w:tcPr>
+            <w:tcW w:w="849" w:type="dxa"/>
+          </w:tcPr>
+          <w:p>
+            <w:pPr>
+              <w:jc w:val="both"/>
+            </w:pPr>
+            <w:r>
+              <w:t>1056</w:t>
+            </w:r>
+          </w:p>
+        </w:tc>
+        <w:tc>
+          <w:tcPr>
+            <w:tcW w:w="849" w:type="dxa"/>
+          </w:tcPr>
+          <w:p>
+            <w:pPr>
+              <w:jc w:val="both"/>
+            </w:pPr>
+            <w:r>
+              <w:t>859</w:t>
+            </w:r>
+          </w:p>
+        </w:tc>
+        <w:tc>
+          <w:tcPr>
+            <w:tcW w:w="849" w:type="dxa"/>
+          </w:tcPr>
+          <w:p>
+            <w:pPr>
+              <w:jc w:val="both"/>
+            </w:pPr>
+            <w:r>
+              <w:t>336</w:t>
+            </w:r>
+          </w:p>
+        </w:tc>
+        <w:tc>
+          <w:tcPr>
+            <w:tcW w:w="850" w:type="dxa"/>
+            <w:shd w:val="clear" w:color="auto" w:fill="A8D08D" w:themeFill="accent6" w:themeFillTint="99"/>
+          </w:tcPr>
+          <w:p>
+            <w:pPr>
+              <w:jc w:val="both"/>
+            </w:pPr>
+            <w:r>
+              <w:t>2852</w:t>
+            </w:r>
+          </w:p>
+        </w:tc>
+        <w:tc>
+          <w:tcPr>
+            <w:tcW w:w="850" w:type="dxa"/>
+          </w:tcPr>
+          <w:p>
+            <w:pPr>
+              <w:jc w:val="both"/>
+            </w:pPr>
+            <w:r>
+              <w:t>969</w:t>
+            </w:r>
+          </w:p>
+        </w:tc>
+        <w:tc>
+          <w:tcPr>
+            <w:tcW w:w="850" w:type="dxa"/>
+          </w:tcPr>
+          <w:p>
+            <w:pPr>
+              <w:jc w:val="both"/>
+            </w:pPr>
+            <w:r>
+              <w:t>1382</w:t>
+            </w:r>
+          </w:p>
+        </w:tc>
+        <w:tc>
+          <w:tcPr>
+            <w:tcW w:w="850" w:type="dxa"/>
+          </w:tcPr>
+          <w:p>
+            <w:pPr>
+              <w:jc w:val="both"/>
+            </w:pPr>
+            <w:r>
+              <w:t>574</w:t>
+            </w:r>
+          </w:p>
+        </w:tc>
+      </w:tr>
+    </w:tbl>
+    <w:p>
+      <w:pPr>
+        <w:jc w:val="both"/>
+      </w:pPr>
+    </w:p>
+    <w:p>
+      <w:pPr>
+        <w:jc w:val="both"/>
+      </w:pPr>
+      <w:r>
+        <w:t xml:space="preserve">Per poder escollir els atributs amb més dispersió hem decidit seleccionar aquells que tinguin una dispersió de més de 2000. Aquests atributs són l’1, 2, 7, 11, 12, 17, 21, 22, 27, 31, 32 i 37. </w:t>
       </w:r>
     </w:p>
     <w:p>
@@ -6585,7 +7633,7 @@
                     <pic:cNvPicPr/>
                   </pic:nvPicPr>
                   <pic:blipFill>
-                    <a:blip r:embed="rId59">
+                    <a:blip r:embed="rId67">
                       <a:extLst>
                         <a:ext uri="{28A0092B-C50C-407E-A947-70E740481C1C}">
                           <a14:useLocalDpi xmlns:a14="http://schemas.microsoft.com/office/drawing/2010/main" val="0"/>
@@ -6655,7 +7703,7 @@
                     <pic:cNvPicPr/>
                   </pic:nvPicPr>
                   <pic:blipFill>
-                    <a:blip r:embed="rId60">
+                    <a:blip r:embed="rId68">
                       <a:extLst>
                         <a:ext uri="{28A0092B-C50C-407E-A947-70E740481C1C}">
                           <a14:useLocalDpi xmlns:a14="http://schemas.microsoft.com/office/drawing/2010/main" val="0"/>
@@ -6725,7 +7773,7 @@
                     <pic:cNvPicPr/>
                   </pic:nvPicPr>
                   <pic:blipFill>
-                    <a:blip r:embed="rId61">
+                    <a:blip r:embed="rId69">
                       <a:extLst>
                         <a:ext uri="{28A0092B-C50C-407E-A947-70E740481C1C}">
                           <a14:useLocalDpi xmlns:a14="http://schemas.microsoft.com/office/drawing/2010/main" val="0"/>
@@ -6809,7 +7857,7 @@
                     <pic:cNvPicPr/>
                   </pic:nvPicPr>
                   <pic:blipFill>
-                    <a:blip r:embed="rId62">
+                    <a:blip r:embed="rId70">
                       <a:extLst>
                         <a:ext uri="{28A0092B-C50C-407E-A947-70E740481C1C}">
                           <a14:useLocalDpi xmlns:a14="http://schemas.microsoft.com/office/drawing/2010/main" val="0"/>
@@ -6852,7 +7900,11 @@
         <w:jc w:val="both"/>
       </w:pPr>
       <w:r>
-        <w:t xml:space="preserve">Aquests tipus de mapa son molt útils ja que, gràficament podem observar molt fàcilment quins atributs tenen una correlació més alta i més baixa segons el color que presenten. Com hem dit abans, el que més ens interessa és la seva relació amb l’atribut a predir. Hem descartat tots aquells valors que, comparats amb </w:t>
+        <w:t xml:space="preserve">Aquests tipus de mapa son molt útils ja que, gràficament podem observar molt fàcilment quins atributs tenen una correlació més alta i més baixa segons el color que presenten. Com hem dit abans, el que més ens interessa és la seva relació amb l’atribut a predir. Hem descartat tots </w:t>
+      </w:r>
+      <w:r>
+        <w:lastRenderedPageBreak/>
+        <w:t xml:space="preserve">aquells valors que, comparats amb </w:t>
       </w:r>
       <w:r>
         <w:rPr>
@@ -6895,7 +7947,6 @@
       </w:pPr>
       <w:bookmarkStart w:id="5" w:name="_Toc85885441"/>
       <w:r>
-        <w:lastRenderedPageBreak/>
         <w:t>Atribut escollit</w:t>
       </w:r>
       <w:bookmarkEnd w:id="5"/>

</xml_diff>